<commit_message>
Update Programming III Project 30032159.docx
</commit_message>
<xml_diff>
--- a/Programming III Project 30032159.docx
+++ b/Programming III Project 30032159.docx
@@ -157,8 +157,55 @@
     </w:p>
     <w:p>
       <w:pPr>
-        <w:spacing w:after="0"/>
-      </w:pPr>
+        <w:pStyle w:val="Heading2"/>
+      </w:pPr>
+      <w:r>
+        <w:t>GUI Prototype</w:t>
+      </w:r>
+    </w:p>
+    <w:p>
+      <w:r>
+        <w:t>The GUI was prototyped in Windows Forms in Visual Studio from the beginning, since it provides a designer tool suitable for this purpose.</w:t>
+      </w:r>
+    </w:p>
+    <w:p>
+      <w:r>
+        <w:drawing>
+          <wp:inline distT="0" distB="0" distL="0" distR="0" wp14:anchorId="1FD54858" wp14:editId="69EC0B61">
+            <wp:extent cx="2752725" cy="2375108"/>
+            <wp:effectExtent l="0" t="0" r="0" b="6350"/>
+            <wp:docPr id="3" name="Picture 3"/>
+            <wp:cNvGraphicFramePr>
+              <a:graphicFrameLocks xmlns:a="http://schemas.openxmlformats.org/drawingml/2006/main" noChangeAspect="1"/>
+            </wp:cNvGraphicFramePr>
+            <a:graphic xmlns:a="http://schemas.openxmlformats.org/drawingml/2006/main">
+              <a:graphicData uri="http://schemas.openxmlformats.org/drawingml/2006/picture">
+                <pic:pic xmlns:pic="http://schemas.openxmlformats.org/drawingml/2006/picture">
+                  <pic:nvPicPr>
+                    <pic:cNvPr id="1" name=""/>
+                    <pic:cNvPicPr/>
+                  </pic:nvPicPr>
+                  <pic:blipFill>
+                    <a:blip r:embed="rId5"/>
+                    <a:stretch>
+                      <a:fillRect/>
+                    </a:stretch>
+                  </pic:blipFill>
+                  <pic:spPr>
+                    <a:xfrm>
+                      <a:off x="0" y="0"/>
+                      <a:ext cx="2755859" cy="2377812"/>
+                    </a:xfrm>
+                    <a:prstGeom prst="rect">
+                      <a:avLst/>
+                    </a:prstGeom>
+                  </pic:spPr>
+                </pic:pic>
+              </a:graphicData>
+            </a:graphic>
+          </wp:inline>
+        </w:drawing>
+      </w:r>
     </w:p>
     <w:p>
       <w:pPr>
@@ -321,6 +368,7 @@
           <w:i/>
           <w:iCs/>
         </w:rPr>
+        <w:lastRenderedPageBreak/>
         <w:t xml:space="preserve">The double linked list will be sorted with </w:t>
       </w:r>
       <w:r>
@@ -330,6 +378,20 @@
           <w:iCs/>
         </w:rPr>
         <w:t>Merge Sort</w:t>
+      </w:r>
+      <w:r>
+        <w:rPr>
+          <w:b/>
+          <w:i/>
+          <w:iCs/>
+        </w:rPr>
+        <w:t xml:space="preserve">. </w:t>
+      </w:r>
+      <w:r>
+        <w:rPr>
+          <w:iCs/>
+        </w:rPr>
+        <w:t>Merge sort is faster than selection sort or bubble sort. This may present itself if the user tries to store an extremely large list of songs. Instead of iterating through the list as with bubble or insertion, the list is split up into subarrays that are rejoined into sorted arrays and finally into a single sorted array.</w:t>
       </w:r>
     </w:p>
     <w:p>
@@ -479,24 +541,12 @@
         </w:rPr>
         <w:t xml:space="preserve">The guidelines outlined here </w:t>
       </w:r>
-      <w:hyperlink r:id="rId5" w:history="1">
+      <w:hyperlink r:id="rId6" w:history="1">
         <w:r>
           <w:rPr>
             <w:rStyle w:val="Hyperlink"/>
           </w:rPr>
-          <w:t>C# Coding Standards (c-sh</w:t>
-        </w:r>
-        <w:r>
-          <w:rPr>
-            <w:rStyle w:val="Hyperlink"/>
-          </w:rPr>
-          <w:t>a</w:t>
-        </w:r>
-        <w:r>
-          <w:rPr>
-            <w:rStyle w:val="Hyperlink"/>
-          </w:rPr>
-          <w:t>rpcorner.com)</w:t>
+          <w:t>C# Coding Standards (c-sharpcorner.com)</w:t>
         </w:r>
       </w:hyperlink>
       <w:r>
@@ -629,7 +679,7 @@
         </w:rPr>
         <w:t xml:space="preserve"> at </w:t>
       </w:r>
-      <w:hyperlink r:id="rId6" w:history="1">
+      <w:hyperlink r:id="rId7" w:history="1">
         <w:proofErr w:type="spellStart"/>
         <w:r>
           <w:rPr>
@@ -642,7 +692,19 @@
           <w:rPr>
             <w:rStyle w:val="Hyperlink"/>
           </w:rPr>
-          <w:t>/Programming-III-Project (github.com)</w:t>
+          <w:t>/Programmi</w:t>
+        </w:r>
+        <w:r>
+          <w:rPr>
+            <w:rStyle w:val="Hyperlink"/>
+          </w:rPr>
+          <w:t>n</w:t>
+        </w:r>
+        <w:r>
+          <w:rPr>
+            <w:rStyle w:val="Hyperlink"/>
+          </w:rPr>
+          <w:t>g-III-Project (github.com)</w:t>
         </w:r>
       </w:hyperlink>
     </w:p>
@@ -1043,6 +1105,7 @@
           </w:tcPr>
           <w:p>
             <w:r>
+              <w:lastRenderedPageBreak/>
               <w:t>Load songs from CSV</w:t>
             </w:r>
           </w:p>
@@ -1103,6 +1166,167 @@
     </w:p>
     <w:p>
       <w:pPr>
+        <w:spacing w:after="0"/>
+        <w:rPr>
+          <w:iCs/>
+        </w:rPr>
+      </w:pPr>
+    </w:p>
+    <w:p>
+      <w:pPr>
+        <w:pStyle w:val="Heading2"/>
+      </w:pPr>
+      <w:r>
+        <w:t>Product Specification Document</w:t>
+      </w:r>
+    </w:p>
+    <w:p/>
+    <w:p>
+      <w:pPr>
+        <w:pStyle w:val="Heading5"/>
+      </w:pPr>
+      <w:r>
+        <w:t>Client business Domain:</w:t>
+      </w:r>
+    </w:p>
+    <w:p>
+      <w:r>
+        <w:t>I am</w:t>
+      </w:r>
+      <w:r>
+        <w:t xml:space="preserve"> developing a program for</w:t>
+      </w:r>
+      <w:r>
+        <w:t xml:space="preserve"> my employer,</w:t>
+      </w:r>
+      <w:r>
+        <w:t xml:space="preserve"> Jupiter Mining Corporation.</w:t>
+      </w:r>
+    </w:p>
+    <w:p>
+      <w:r>
+        <w:t>For the p</w:t>
+      </w:r>
+      <w:r>
+        <w:t>urposes of this project, t</w:t>
+      </w:r>
+      <w:r>
+        <w:t xml:space="preserve">he client business domain consists only of </w:t>
+      </w:r>
+      <w:r>
+        <w:t xml:space="preserve">a single stakeholder, </w:t>
+      </w:r>
+      <w:r>
+        <w:t>my boss within the company.</w:t>
+      </w:r>
+      <w:r>
+        <w:t xml:space="preserve"> </w:t>
+      </w:r>
+    </w:p>
+    <w:p>
+      <w:pPr>
+        <w:pStyle w:val="Heading5"/>
+      </w:pPr>
+      <w:r>
+        <w:t>Current</w:t>
+      </w:r>
+      <w:r>
+        <w:t xml:space="preserve"> industry accepted </w:t>
+      </w:r>
+      <w:r>
+        <w:t>hardware and software products:</w:t>
+      </w:r>
+    </w:p>
+    <w:p>
+      <w:r>
+        <w:t>Our company uses Microsoft software for communication and bookkeeping. All company office computers have installed a copy of Microsoft Windows 10.</w:t>
+      </w:r>
+      <w:r>
+        <w:t xml:space="preserve"> The target system for this project will be such a computer.</w:t>
+      </w:r>
+      <w:bookmarkStart w:id="0" w:name="_GoBack"/>
+      <w:bookmarkEnd w:id="0"/>
+    </w:p>
+    <w:p>
+      <w:pPr>
+        <w:pStyle w:val="Heading5"/>
+      </w:pPr>
+      <w:r>
+        <w:t>T</w:t>
+      </w:r>
+      <w:r>
+        <w:t>he role of stakeholders</w:t>
+      </w:r>
+      <w:r>
+        <w:t>:</w:t>
+      </w:r>
+    </w:p>
+    <w:p>
+      <w:r>
+        <w:t xml:space="preserve">This product is aimed at a single stakeholder, my boss. </w:t>
+      </w:r>
+      <w:r>
+        <w:t>The stakeholder may use the product for any use as they see fit, though they are not expected to use the product frequently or necessarily at all.</w:t>
+      </w:r>
+    </w:p>
+    <w:p>
+      <w:pPr>
+        <w:pStyle w:val="Heading5"/>
+      </w:pPr>
+      <w:r>
+        <w:t>Q</w:t>
+      </w:r>
+      <w:r>
+        <w:t>uality assurance practices</w:t>
+      </w:r>
+      <w:r>
+        <w:t>:</w:t>
+      </w:r>
+      <w:r>
+        <w:t xml:space="preserve"> </w:t>
+      </w:r>
+    </w:p>
+    <w:p>
+      <w:r>
+        <w:t>I will ensure that the product meets specifications by demonstrating the product to stakeholders halfway through development to gauge satisfaction. This will ensure that the stakeholder is confident in the quality of the product.</w:t>
+      </w:r>
+    </w:p>
+    <w:p>
+      <w:pPr>
+        <w:pStyle w:val="Heading5"/>
+      </w:pPr>
+      <w:r>
+        <w:t>W</w:t>
+      </w:r>
+      <w:r>
+        <w:t>hat the target systems current hardware and software specifications will be</w:t>
+      </w:r>
+      <w:r>
+        <w:t>:</w:t>
+      </w:r>
+    </w:p>
+    <w:p>
+      <w:r>
+        <w:t>The target system will be a Windows device. The program is very lightweight, so I can recommend the same specifications as Windows itself for this product.</w:t>
+      </w:r>
+      <w:r>
+        <w:t xml:space="preserve"> </w:t>
+      </w:r>
+      <w:hyperlink r:id="rId8" w:history="1">
+        <w:r>
+          <w:rPr>
+            <w:rStyle w:val="Hyperlink"/>
+          </w:rPr>
+          <w:t>https://www.microsoft.com/en-au/windows/windows-10-specifications</w:t>
+        </w:r>
+      </w:hyperlink>
+      <w:r>
+        <w:t xml:space="preserve"> Guarantees are only provided for the target operating system, Windows 10.</w:t>
+      </w:r>
+    </w:p>
+    <w:p/>
+    <w:p>
+      <w:pPr>
         <w:pStyle w:val="Heading1"/>
       </w:pPr>
       <w:r>
@@ -1151,6 +1375,7 @@
         <w:pStyle w:val="Heading4"/>
       </w:pPr>
       <w:r>
+        <w:lastRenderedPageBreak/>
         <w:t xml:space="preserve">Must contain hashing techniques </w:t>
       </w:r>
     </w:p>
@@ -1176,7 +1401,6 @@
         <w:pStyle w:val="Heading4"/>
       </w:pPr>
       <w:r>
-        <w:lastRenderedPageBreak/>
         <w:t xml:space="preserve">Must contain sorting algorithm </w:t>
       </w:r>
     </w:p>
@@ -1249,6 +1473,9 @@
     </w:p>
     <w:p>
       <w:r>
+        <w:rPr>
+          <w:noProof/>
+        </w:rPr>
         <w:drawing>
           <wp:inline distT="0" distB="0" distL="0" distR="0" wp14:anchorId="566910A4" wp14:editId="17B048BC">
             <wp:extent cx="5506218" cy="4572638"/>
@@ -1265,7 +1492,7 @@
                     <pic:cNvPicPr/>
                   </pic:nvPicPr>
                   <pic:blipFill>
-                    <a:blip r:embed="rId7"/>
+                    <a:blip r:embed="rId9"/>
                     <a:stretch>
                       <a:fillRect/>
                     </a:stretch>
@@ -1291,6 +1518,7 @@
         <w:pStyle w:val="Heading4"/>
       </w:pPr>
       <w:r>
+        <w:lastRenderedPageBreak/>
         <w:t>Must adhere to coding standards</w:t>
       </w:r>
     </w:p>
@@ -1305,7 +1533,6 @@
         <w:pStyle w:val="Heading2"/>
       </w:pPr>
       <w:r>
-        <w:lastRenderedPageBreak/>
         <w:t>Testing</w:t>
       </w:r>
     </w:p>
@@ -1754,8 +1981,6 @@
       <w:r>
         <w:t>Screenshots</w:t>
       </w:r>
-      <w:bookmarkStart w:id="0" w:name="_GoBack"/>
-      <w:bookmarkEnd w:id="0"/>
     </w:p>
     <w:p/>
     <w:p>
@@ -1763,6 +1988,7 @@
         <w:rPr>
           <w:noProof/>
         </w:rPr>
+        <w:lastRenderedPageBreak/>
         <mc:AlternateContent>
           <mc:Choice Requires="wps">
             <w:drawing>
@@ -1811,24 +2037,14 @@
                             <w:r>
                               <w:t xml:space="preserve">Screenshot </w:t>
                             </w:r>
-                            <w:r>
-                              <w:fldChar w:fldCharType="begin"/>
-                            </w:r>
-                            <w:r>
-                              <w:instrText xml:space="preserve"> SEQ Screenshot \* ARABIC </w:instrText>
-                            </w:r>
-                            <w:r>
-                              <w:fldChar w:fldCharType="separate"/>
-                            </w:r>
-                            <w:r>
-                              <w:rPr>
-                                <w:noProof/>
-                              </w:rPr>
-                              <w:t>1</w:t>
-                            </w:r>
-                            <w:r>
-                              <w:fldChar w:fldCharType="end"/>
-                            </w:r>
+                            <w:fldSimple w:instr=" SEQ Screenshot \* ARABIC ">
+                              <w:r>
+                                <w:rPr>
+                                  <w:noProof/>
+                                </w:rPr>
+                                <w:t>1</w:t>
+                              </w:r>
+                            </w:fldSimple>
                           </w:p>
                         </w:txbxContent>
                       </wps:txbx>
@@ -1892,6 +2108,9 @@
         </mc:AlternateContent>
       </w:r>
       <w:r>
+        <w:rPr>
+          <w:noProof/>
+        </w:rPr>
         <w:drawing>
           <wp:anchor distT="0" distB="0" distL="114300" distR="114300" simplePos="0" relativeHeight="251658240" behindDoc="0" locked="0" layoutInCell="1" allowOverlap="1" wp14:anchorId="0A6F28C3" wp14:editId="285B2982">
             <wp:simplePos x="914400" y="6238875"/>
@@ -1916,7 +2135,7 @@
                     <pic:cNvPicPr/>
                   </pic:nvPicPr>
                   <pic:blipFill>
-                    <a:blip r:embed="rId8">
+                    <a:blip r:embed="rId10">
                       <a:extLst>
                         <a:ext uri="{28A0092B-C50C-407E-A947-70E740481C1C}">
                           <a14:useLocalDpi xmlns:a14="http://schemas.microsoft.com/office/drawing/2010/main" val="0"/>
@@ -1951,149 +2170,14 @@
         <w:keepNext/>
       </w:pPr>
       <w:r>
-        <w:lastRenderedPageBreak/>
+        <w:rPr>
+          <w:noProof/>
+        </w:rPr>
         <w:drawing>
           <wp:inline distT="0" distB="0" distL="0" distR="0" wp14:anchorId="7A760964" wp14:editId="1D534355">
             <wp:extent cx="5563376" cy="4620270"/>
             <wp:effectExtent l="0" t="0" r="0" b="8890"/>
             <wp:docPr id="6" name="Picture 6"/>
-            <wp:cNvGraphicFramePr>
-              <a:graphicFrameLocks xmlns:a="http://schemas.openxmlformats.org/drawingml/2006/main" noChangeAspect="1"/>
-            </wp:cNvGraphicFramePr>
-            <a:graphic xmlns:a="http://schemas.openxmlformats.org/drawingml/2006/main">
-              <a:graphicData uri="http://schemas.openxmlformats.org/drawingml/2006/picture">
-                <pic:pic xmlns:pic="http://schemas.openxmlformats.org/drawingml/2006/picture">
-                  <pic:nvPicPr>
-                    <pic:cNvPr id="1" name=""/>
-                    <pic:cNvPicPr/>
-                  </pic:nvPicPr>
-                  <pic:blipFill>
-                    <a:blip r:embed="rId9"/>
-                    <a:stretch>
-                      <a:fillRect/>
-                    </a:stretch>
-                  </pic:blipFill>
-                  <pic:spPr>
-                    <a:xfrm>
-                      <a:off x="0" y="0"/>
-                      <a:ext cx="5563376" cy="4620270"/>
-                    </a:xfrm>
-                    <a:prstGeom prst="rect">
-                      <a:avLst/>
-                    </a:prstGeom>
-                  </pic:spPr>
-                </pic:pic>
-              </a:graphicData>
-            </a:graphic>
-          </wp:inline>
-        </w:drawing>
-      </w:r>
-    </w:p>
-    <w:p>
-      <w:pPr>
-        <w:pStyle w:val="Caption"/>
-      </w:pPr>
-      <w:r>
-        <w:t xml:space="preserve">Screenshot </w:t>
-      </w:r>
-      <w:r>
-        <w:fldChar w:fldCharType="begin"/>
-      </w:r>
-      <w:r>
-        <w:instrText xml:space="preserve"> SEQ Screenshot \* ARABIC </w:instrText>
-      </w:r>
-      <w:r>
-        <w:fldChar w:fldCharType="separate"/>
-      </w:r>
-      <w:r>
-        <w:rPr>
-          <w:noProof/>
-        </w:rPr>
-        <w:t>2</w:t>
-      </w:r>
-      <w:r>
-        <w:fldChar w:fldCharType="end"/>
-      </w:r>
-    </w:p>
-    <w:p>
-      <w:pPr>
-        <w:keepNext/>
-      </w:pPr>
-      <w:r>
-        <w:drawing>
-          <wp:inline distT="0" distB="0" distL="0" distR="0" wp14:anchorId="009372D3" wp14:editId="33A8BD68">
-            <wp:extent cx="2867425" cy="1362265"/>
-            <wp:effectExtent l="0" t="0" r="9525" b="9525"/>
-            <wp:docPr id="2" name="Picture 2"/>
-            <wp:cNvGraphicFramePr>
-              <a:graphicFrameLocks xmlns:a="http://schemas.openxmlformats.org/drawingml/2006/main" noChangeAspect="1"/>
-            </wp:cNvGraphicFramePr>
-            <a:graphic xmlns:a="http://schemas.openxmlformats.org/drawingml/2006/main">
-              <a:graphicData uri="http://schemas.openxmlformats.org/drawingml/2006/picture">
-                <pic:pic xmlns:pic="http://schemas.openxmlformats.org/drawingml/2006/picture">
-                  <pic:nvPicPr>
-                    <pic:cNvPr id="1" name=""/>
-                    <pic:cNvPicPr/>
-                  </pic:nvPicPr>
-                  <pic:blipFill>
-                    <a:blip r:embed="rId10"/>
-                    <a:stretch>
-                      <a:fillRect/>
-                    </a:stretch>
-                  </pic:blipFill>
-                  <pic:spPr>
-                    <a:xfrm>
-                      <a:off x="0" y="0"/>
-                      <a:ext cx="2867425" cy="1362265"/>
-                    </a:xfrm>
-                    <a:prstGeom prst="rect">
-                      <a:avLst/>
-                    </a:prstGeom>
-                  </pic:spPr>
-                </pic:pic>
-              </a:graphicData>
-            </a:graphic>
-          </wp:inline>
-        </w:drawing>
-      </w:r>
-    </w:p>
-    <w:p>
-      <w:pPr>
-        <w:pStyle w:val="Caption"/>
-      </w:pPr>
-      <w:r>
-        <w:t xml:space="preserve">Screenshot </w:t>
-      </w:r>
-      <w:r>
-        <w:fldChar w:fldCharType="begin"/>
-      </w:r>
-      <w:r>
-        <w:instrText xml:space="preserve"> SEQ Screenshot \* ARABIC </w:instrText>
-      </w:r>
-      <w:r>
-        <w:fldChar w:fldCharType="separate"/>
-      </w:r>
-      <w:r>
-        <w:rPr>
-          <w:noProof/>
-        </w:rPr>
-        <w:t>3</w:t>
-      </w:r>
-      <w:r>
-        <w:fldChar w:fldCharType="end"/>
-      </w:r>
-    </w:p>
-    <w:p>
-      <w:pPr>
-        <w:keepNext/>
-      </w:pPr>
-      <w:r>
-        <w:lastRenderedPageBreak/>
-        <w:drawing>
-          <wp:inline distT="0" distB="0" distL="0" distR="0" wp14:anchorId="302531F6" wp14:editId="1DFA6C75">
-            <wp:extent cx="4001058" cy="1448002"/>
-            <wp:effectExtent l="0" t="0" r="0" b="0"/>
-            <wp:docPr id="4" name="Picture 4"/>
             <wp:cNvGraphicFramePr>
               <a:graphicFrameLocks xmlns:a="http://schemas.openxmlformats.org/drawingml/2006/main" noChangeAspect="1"/>
             </wp:cNvGraphicFramePr>
@@ -2113,7 +2197,7 @@
                   <pic:spPr>
                     <a:xfrm>
                       <a:off x="0" y="0"/>
-                      <a:ext cx="4001058" cy="1448002"/>
+                      <a:ext cx="5563376" cy="4620270"/>
                     </a:xfrm>
                     <a:prstGeom prst="rect">
                       <a:avLst/>
@@ -2133,35 +2217,29 @@
       <w:r>
         <w:t xml:space="preserve">Screenshot </w:t>
       </w:r>
-      <w:r>
-        <w:fldChar w:fldCharType="begin"/>
-      </w:r>
-      <w:r>
-        <w:instrText xml:space="preserve"> SEQ Screenshot \* ARABIC </w:instrText>
-      </w:r>
-      <w:r>
-        <w:fldChar w:fldCharType="separate"/>
-      </w:r>
+      <w:fldSimple w:instr=" SEQ Screenshot \* ARABIC ">
+        <w:r>
+          <w:rPr>
+            <w:noProof/>
+          </w:rPr>
+          <w:t>2</w:t>
+        </w:r>
+      </w:fldSimple>
+    </w:p>
+    <w:p>
+      <w:pPr>
+        <w:keepNext/>
+      </w:pPr>
       <w:r>
         <w:rPr>
           <w:noProof/>
         </w:rPr>
-        <w:t>4</w:t>
-      </w:r>
-      <w:r>
-        <w:fldChar w:fldCharType="end"/>
-      </w:r>
-    </w:p>
-    <w:p>
-      <w:pPr>
-        <w:keepNext/>
-      </w:pPr>
-      <w:r>
+        <w:lastRenderedPageBreak/>
         <w:drawing>
-          <wp:inline distT="0" distB="0" distL="0" distR="0" wp14:anchorId="45DAF07A" wp14:editId="674CB6F4">
-            <wp:extent cx="5943600" cy="3931285"/>
-            <wp:effectExtent l="0" t="0" r="0" b="0"/>
-            <wp:docPr id="7" name="Picture 7"/>
+          <wp:inline distT="0" distB="0" distL="0" distR="0" wp14:anchorId="009372D3" wp14:editId="33A8BD68">
+            <wp:extent cx="2867425" cy="1362265"/>
+            <wp:effectExtent l="0" t="0" r="9525" b="9525"/>
+            <wp:docPr id="2" name="Picture 2"/>
             <wp:cNvGraphicFramePr>
               <a:graphicFrameLocks xmlns:a="http://schemas.openxmlformats.org/drawingml/2006/main" noChangeAspect="1"/>
             </wp:cNvGraphicFramePr>
@@ -2181,7 +2259,7 @@
                   <pic:spPr>
                     <a:xfrm>
                       <a:off x="0" y="0"/>
-                      <a:ext cx="5943600" cy="3931285"/>
+                      <a:ext cx="2867425" cy="1362265"/>
                     </a:xfrm>
                     <a:prstGeom prst="rect">
                       <a:avLst/>
@@ -2201,36 +2279,28 @@
       <w:r>
         <w:t xml:space="preserve">Screenshot </w:t>
       </w:r>
-      <w:r>
-        <w:fldChar w:fldCharType="begin"/>
-      </w:r>
-      <w:r>
-        <w:instrText xml:space="preserve"> SEQ Screenshot \* ARABIC </w:instrText>
-      </w:r>
-      <w:r>
-        <w:fldChar w:fldCharType="separate"/>
-      </w:r>
+      <w:fldSimple w:instr=" SEQ Screenshot \* ARABIC ">
+        <w:r>
+          <w:rPr>
+            <w:noProof/>
+          </w:rPr>
+          <w:t>3</w:t>
+        </w:r>
+      </w:fldSimple>
+    </w:p>
+    <w:p>
+      <w:pPr>
+        <w:keepNext/>
+      </w:pPr>
       <w:r>
         <w:rPr>
           <w:noProof/>
         </w:rPr>
-        <w:t>5</w:t>
-      </w:r>
-      <w:r>
-        <w:fldChar w:fldCharType="end"/>
-      </w:r>
-    </w:p>
-    <w:p>
-      <w:pPr>
-        <w:keepNext/>
-      </w:pPr>
-      <w:r>
-        <w:lastRenderedPageBreak/>
         <w:drawing>
-          <wp:inline distT="0" distB="0" distL="0" distR="0" wp14:anchorId="56EF88BE" wp14:editId="3E5DBFCF">
-            <wp:extent cx="5572903" cy="4620270"/>
-            <wp:effectExtent l="0" t="0" r="8890" b="8890"/>
-            <wp:docPr id="9" name="Picture 9"/>
+          <wp:inline distT="0" distB="0" distL="0" distR="0" wp14:anchorId="302531F6" wp14:editId="1DFA6C75">
+            <wp:extent cx="4001058" cy="1448002"/>
+            <wp:effectExtent l="0" t="0" r="0" b="0"/>
+            <wp:docPr id="4" name="Picture 4"/>
             <wp:cNvGraphicFramePr>
               <a:graphicFrameLocks xmlns:a="http://schemas.openxmlformats.org/drawingml/2006/main" noChangeAspect="1"/>
             </wp:cNvGraphicFramePr>
@@ -2250,7 +2320,7 @@
                   <pic:spPr>
                     <a:xfrm>
                       <a:off x="0" y="0"/>
-                      <a:ext cx="5572903" cy="4620270"/>
+                      <a:ext cx="4001058" cy="1448002"/>
                     </a:xfrm>
                     <a:prstGeom prst="rect">
                       <a:avLst/>
@@ -2270,36 +2340,28 @@
       <w:r>
         <w:t xml:space="preserve">Screenshot </w:t>
       </w:r>
-      <w:r>
-        <w:fldChar w:fldCharType="begin"/>
-      </w:r>
-      <w:r>
-        <w:instrText xml:space="preserve"> SEQ Screenshot \* ARABIC </w:instrText>
-      </w:r>
-      <w:r>
-        <w:fldChar w:fldCharType="separate"/>
-      </w:r>
+      <w:fldSimple w:instr=" SEQ Screenshot \* ARABIC ">
+        <w:r>
+          <w:rPr>
+            <w:noProof/>
+          </w:rPr>
+          <w:t>4</w:t>
+        </w:r>
+      </w:fldSimple>
+    </w:p>
+    <w:p>
+      <w:pPr>
+        <w:keepNext/>
+      </w:pPr>
       <w:r>
         <w:rPr>
           <w:noProof/>
         </w:rPr>
-        <w:t>6</w:t>
-      </w:r>
-      <w:r>
-        <w:fldChar w:fldCharType="end"/>
-      </w:r>
-    </w:p>
-    <w:p>
-      <w:pPr>
-        <w:keepNext/>
-      </w:pPr>
-      <w:r>
-        <w:lastRenderedPageBreak/>
         <w:drawing>
-          <wp:inline distT="0" distB="0" distL="0" distR="0" wp14:anchorId="56812052" wp14:editId="32C1DB15">
-            <wp:extent cx="5544324" cy="4582164"/>
-            <wp:effectExtent l="0" t="0" r="0" b="8890"/>
-            <wp:docPr id="10" name="Picture 10"/>
+          <wp:inline distT="0" distB="0" distL="0" distR="0" wp14:anchorId="45DAF07A" wp14:editId="674CB6F4">
+            <wp:extent cx="5943600" cy="3931285"/>
+            <wp:effectExtent l="0" t="0" r="0" b="0"/>
+            <wp:docPr id="7" name="Picture 7"/>
             <wp:cNvGraphicFramePr>
               <a:graphicFrameLocks xmlns:a="http://schemas.openxmlformats.org/drawingml/2006/main" noChangeAspect="1"/>
             </wp:cNvGraphicFramePr>
@@ -2319,7 +2381,7 @@
                   <pic:spPr>
                     <a:xfrm>
                       <a:off x="0" y="0"/>
-                      <a:ext cx="5544324" cy="4582164"/>
+                      <a:ext cx="5943600" cy="3931285"/>
                     </a:xfrm>
                     <a:prstGeom prst="rect">
                       <a:avLst/>
@@ -2339,42 +2401,29 @@
       <w:r>
         <w:t xml:space="preserve">Screenshot </w:t>
       </w:r>
-      <w:r>
-        <w:fldChar w:fldCharType="begin"/>
-      </w:r>
-      <w:r>
-        <w:instrText xml:space="preserve"> SEQ Screenshot \* ARABIC </w:instrText>
-      </w:r>
-      <w:r>
-        <w:fldChar w:fldCharType="separate"/>
-      </w:r>
+      <w:fldSimple w:instr=" SEQ Screenshot \* ARABIC ">
+        <w:r>
+          <w:rPr>
+            <w:noProof/>
+          </w:rPr>
+          <w:t>5</w:t>
+        </w:r>
+      </w:fldSimple>
+    </w:p>
+    <w:p>
+      <w:pPr>
+        <w:keepNext/>
+      </w:pPr>
       <w:r>
         <w:rPr>
           <w:noProof/>
         </w:rPr>
-        <w:t>7</w:t>
-      </w:r>
-      <w:r>
-        <w:fldChar w:fldCharType="end"/>
-      </w:r>
-    </w:p>
-    <w:p>
-      <w:pPr>
-        <w:keepNext/>
-      </w:pPr>
-      <w:r>
-        <w:rPr>
-          <w:noProof/>
-        </w:rPr>
         <w:lastRenderedPageBreak/>
-        <w:t xml:space="preserve"> </w:t>
-      </w:r>
-      <w:r>
         <w:drawing>
-          <wp:inline distT="0" distB="0" distL="0" distR="0" wp14:anchorId="3D4D26B4" wp14:editId="53D2AA98">
-            <wp:extent cx="5563376" cy="4629796"/>
-            <wp:effectExtent l="0" t="0" r="0" b="0"/>
-            <wp:docPr id="11" name="Picture 11"/>
+          <wp:inline distT="0" distB="0" distL="0" distR="0" wp14:anchorId="56EF88BE" wp14:editId="3E5DBFCF">
+            <wp:extent cx="5572903" cy="4620270"/>
+            <wp:effectExtent l="0" t="0" r="8890" b="8890"/>
+            <wp:docPr id="9" name="Picture 9"/>
             <wp:cNvGraphicFramePr>
               <a:graphicFrameLocks xmlns:a="http://schemas.openxmlformats.org/drawingml/2006/main" noChangeAspect="1"/>
             </wp:cNvGraphicFramePr>
@@ -2394,7 +2443,7 @@
                   <pic:spPr>
                     <a:xfrm>
                       <a:off x="0" y="0"/>
-                      <a:ext cx="5563376" cy="4629796"/>
+                      <a:ext cx="5572903" cy="4620270"/>
                     </a:xfrm>
                     <a:prstGeom prst="rect">
                       <a:avLst/>
@@ -2410,43 +2459,33 @@
     <w:p>
       <w:pPr>
         <w:pStyle w:val="Caption"/>
+      </w:pPr>
+      <w:r>
+        <w:t xml:space="preserve">Screenshot </w:t>
+      </w:r>
+      <w:fldSimple w:instr=" SEQ Screenshot \* ARABIC ">
+        <w:r>
+          <w:rPr>
+            <w:noProof/>
+          </w:rPr>
+          <w:t>6</w:t>
+        </w:r>
+      </w:fldSimple>
+    </w:p>
+    <w:p>
+      <w:pPr>
+        <w:keepNext/>
+      </w:pPr>
+      <w:r>
         <w:rPr>
           <w:noProof/>
         </w:rPr>
-      </w:pPr>
-      <w:r>
-        <w:t xml:space="preserve">Screenshot </w:t>
-      </w:r>
-      <w:r>
-        <w:fldChar w:fldCharType="begin"/>
-      </w:r>
-      <w:r>
-        <w:instrText xml:space="preserve"> SEQ Screenshot \* ARABIC </w:instrText>
-      </w:r>
-      <w:r>
-        <w:fldChar w:fldCharType="separate"/>
-      </w:r>
-      <w:r>
-        <w:rPr>
-          <w:noProof/>
-        </w:rPr>
-        <w:t>8</w:t>
-      </w:r>
-      <w:r>
-        <w:fldChar w:fldCharType="end"/>
-      </w:r>
-    </w:p>
-    <w:p>
-      <w:pPr>
-        <w:keepNext/>
-      </w:pPr>
-      <w:r>
         <w:lastRenderedPageBreak/>
         <w:drawing>
-          <wp:inline distT="0" distB="0" distL="0" distR="0" wp14:anchorId="38B4839E" wp14:editId="002A0AE9">
-            <wp:extent cx="5525271" cy="4610743"/>
-            <wp:effectExtent l="0" t="0" r="0" b="0"/>
-            <wp:docPr id="12" name="Picture 12"/>
+          <wp:inline distT="0" distB="0" distL="0" distR="0" wp14:anchorId="56812052" wp14:editId="32C1DB15">
+            <wp:extent cx="5544324" cy="4582164"/>
+            <wp:effectExtent l="0" t="0" r="0" b="8890"/>
+            <wp:docPr id="10" name="Picture 10"/>
             <wp:cNvGraphicFramePr>
               <a:graphicFrameLocks xmlns:a="http://schemas.openxmlformats.org/drawingml/2006/main" noChangeAspect="1"/>
             </wp:cNvGraphicFramePr>
@@ -2466,7 +2505,7 @@
                   <pic:spPr>
                     <a:xfrm>
                       <a:off x="0" y="0"/>
-                      <a:ext cx="5525271" cy="4610743"/>
+                      <a:ext cx="5544324" cy="4582164"/>
                     </a:xfrm>
                     <a:prstGeom prst="rect">
                       <a:avLst/>
@@ -2486,36 +2525,35 @@
       <w:r>
         <w:t xml:space="preserve">Screenshot </w:t>
       </w:r>
-      <w:r>
-        <w:fldChar w:fldCharType="begin"/>
-      </w:r>
-      <w:r>
-        <w:instrText xml:space="preserve"> SEQ Screenshot \* ARABIC </w:instrText>
-      </w:r>
-      <w:r>
-        <w:fldChar w:fldCharType="separate"/>
-      </w:r>
+      <w:fldSimple w:instr=" SEQ Screenshot \* ARABIC ">
+        <w:r>
+          <w:rPr>
+            <w:noProof/>
+          </w:rPr>
+          <w:t>7</w:t>
+        </w:r>
+      </w:fldSimple>
+    </w:p>
+    <w:p>
+      <w:pPr>
+        <w:keepNext/>
+      </w:pPr>
       <w:r>
         <w:rPr>
           <w:noProof/>
         </w:rPr>
-        <w:t>9</w:t>
-      </w:r>
-      <w:r>
-        <w:fldChar w:fldCharType="end"/>
-      </w:r>
-    </w:p>
-    <w:p>
-      <w:pPr>
-        <w:keepNext/>
-      </w:pPr>
-      <w:r>
         <w:lastRenderedPageBreak/>
+        <w:t xml:space="preserve"> </w:t>
+      </w:r>
+      <w:r>
+        <w:rPr>
+          <w:noProof/>
+        </w:rPr>
         <w:drawing>
-          <wp:inline distT="0" distB="0" distL="0" distR="0" wp14:anchorId="585F222E" wp14:editId="54AF28F5">
-            <wp:extent cx="5534797" cy="4610743"/>
-            <wp:effectExtent l="0" t="0" r="8890" b="0"/>
-            <wp:docPr id="13" name="Picture 13"/>
+          <wp:inline distT="0" distB="0" distL="0" distR="0" wp14:anchorId="3D4D26B4" wp14:editId="53D2AA98">
+            <wp:extent cx="5563376" cy="4629796"/>
+            <wp:effectExtent l="0" t="0" r="0" b="0"/>
+            <wp:docPr id="11" name="Picture 11"/>
             <wp:cNvGraphicFramePr>
               <a:graphicFrameLocks xmlns:a="http://schemas.openxmlformats.org/drawingml/2006/main" noChangeAspect="1"/>
             </wp:cNvGraphicFramePr>
@@ -2535,7 +2573,7 @@
                   <pic:spPr>
                     <a:xfrm>
                       <a:off x="0" y="0"/>
-                      <a:ext cx="5534797" cy="4610743"/>
+                      <a:ext cx="5563376" cy="4629796"/>
                     </a:xfrm>
                     <a:prstGeom prst="rect">
                       <a:avLst/>
@@ -2551,40 +2589,36 @@
     <w:p>
       <w:pPr>
         <w:pStyle w:val="Caption"/>
+        <w:rPr>
+          <w:noProof/>
+        </w:rPr>
       </w:pPr>
       <w:r>
         <w:t xml:space="preserve">Screenshot </w:t>
       </w:r>
-      <w:r>
-        <w:fldChar w:fldCharType="begin"/>
-      </w:r>
-      <w:r>
-        <w:instrText xml:space="preserve"> SEQ Screenshot \* ARABIC </w:instrText>
-      </w:r>
-      <w:r>
-        <w:fldChar w:fldCharType="separate"/>
-      </w:r>
+      <w:fldSimple w:instr=" SEQ Screenshot \* ARABIC ">
+        <w:r>
+          <w:rPr>
+            <w:noProof/>
+          </w:rPr>
+          <w:t>8</w:t>
+        </w:r>
+      </w:fldSimple>
+    </w:p>
+    <w:p>
+      <w:pPr>
+        <w:keepNext/>
+      </w:pPr>
       <w:r>
         <w:rPr>
           <w:noProof/>
         </w:rPr>
-        <w:t>10</w:t>
-      </w:r>
-      <w:r>
-        <w:fldChar w:fldCharType="end"/>
-      </w:r>
-    </w:p>
-    <w:p>
-      <w:pPr>
-        <w:keepNext/>
-      </w:pPr>
-      <w:r>
         <w:lastRenderedPageBreak/>
         <w:drawing>
-          <wp:inline distT="0" distB="0" distL="0" distR="0" wp14:anchorId="7DCCDCBB" wp14:editId="373CF476">
-            <wp:extent cx="5544324" cy="4620270"/>
-            <wp:effectExtent l="0" t="0" r="0" b="8890"/>
-            <wp:docPr id="14" name="Picture 14"/>
+          <wp:inline distT="0" distB="0" distL="0" distR="0" wp14:anchorId="38B4839E" wp14:editId="002A0AE9">
+            <wp:extent cx="5525271" cy="4610743"/>
+            <wp:effectExtent l="0" t="0" r="0" b="0"/>
+            <wp:docPr id="12" name="Picture 12"/>
             <wp:cNvGraphicFramePr>
               <a:graphicFrameLocks xmlns:a="http://schemas.openxmlformats.org/drawingml/2006/main" noChangeAspect="1"/>
             </wp:cNvGraphicFramePr>
@@ -2604,7 +2638,7 @@
                   <pic:spPr>
                     <a:xfrm>
                       <a:off x="0" y="0"/>
-                      <a:ext cx="5544324" cy="4620270"/>
+                      <a:ext cx="5525271" cy="4610743"/>
                     </a:xfrm>
                     <a:prstGeom prst="rect">
                       <a:avLst/>
@@ -2624,36 +2658,29 @@
       <w:r>
         <w:t xml:space="preserve">Screenshot </w:t>
       </w:r>
-      <w:r>
-        <w:fldChar w:fldCharType="begin"/>
-      </w:r>
-      <w:r>
-        <w:instrText xml:space="preserve"> SEQ Screenshot \* ARABIC </w:instrText>
-      </w:r>
-      <w:r>
-        <w:fldChar w:fldCharType="separate"/>
-      </w:r>
+      <w:fldSimple w:instr=" SEQ Screenshot \* ARABIC ">
+        <w:r>
+          <w:rPr>
+            <w:noProof/>
+          </w:rPr>
+          <w:t>9</w:t>
+        </w:r>
+      </w:fldSimple>
+    </w:p>
+    <w:p>
+      <w:pPr>
+        <w:keepNext/>
+      </w:pPr>
       <w:r>
         <w:rPr>
           <w:noProof/>
         </w:rPr>
-        <w:t>11</w:t>
-      </w:r>
-      <w:r>
-        <w:fldChar w:fldCharType="end"/>
-      </w:r>
-    </w:p>
-    <w:p>
-      <w:pPr>
-        <w:keepNext/>
-      </w:pPr>
-      <w:r>
         <w:lastRenderedPageBreak/>
         <w:drawing>
-          <wp:inline distT="0" distB="0" distL="0" distR="0" wp14:anchorId="50687505" wp14:editId="0C621399">
-            <wp:extent cx="5943600" cy="4097655"/>
-            <wp:effectExtent l="0" t="0" r="0" b="0"/>
-            <wp:docPr id="15" name="Picture 15"/>
+          <wp:inline distT="0" distB="0" distL="0" distR="0" wp14:anchorId="585F222E" wp14:editId="54AF28F5">
+            <wp:extent cx="5534797" cy="4610743"/>
+            <wp:effectExtent l="0" t="0" r="8890" b="0"/>
+            <wp:docPr id="13" name="Picture 13"/>
             <wp:cNvGraphicFramePr>
               <a:graphicFrameLocks xmlns:a="http://schemas.openxmlformats.org/drawingml/2006/main" noChangeAspect="1"/>
             </wp:cNvGraphicFramePr>
@@ -2673,7 +2700,7 @@
                   <pic:spPr>
                     <a:xfrm>
                       <a:off x="0" y="0"/>
-                      <a:ext cx="5943600" cy="4097655"/>
+                      <a:ext cx="5534797" cy="4610743"/>
                     </a:xfrm>
                     <a:prstGeom prst="rect">
                       <a:avLst/>
@@ -2693,35 +2720,29 @@
       <w:r>
         <w:t xml:space="preserve">Screenshot </w:t>
       </w:r>
-      <w:r>
-        <w:fldChar w:fldCharType="begin"/>
-      </w:r>
-      <w:r>
-        <w:instrText xml:space="preserve"> SEQ Screenshot \* ARABIC </w:instrText>
-      </w:r>
-      <w:r>
-        <w:fldChar w:fldCharType="separate"/>
-      </w:r>
+      <w:fldSimple w:instr=" SEQ Screenshot \* ARABIC ">
+        <w:r>
+          <w:rPr>
+            <w:noProof/>
+          </w:rPr>
+          <w:t>10</w:t>
+        </w:r>
+      </w:fldSimple>
+    </w:p>
+    <w:p>
+      <w:pPr>
+        <w:keepNext/>
+      </w:pPr>
       <w:r>
         <w:rPr>
           <w:noProof/>
         </w:rPr>
-        <w:t>12</w:t>
-      </w:r>
-      <w:r>
-        <w:fldChar w:fldCharType="end"/>
-      </w:r>
-    </w:p>
-    <w:p>
-      <w:pPr>
-        <w:keepNext/>
-      </w:pPr>
-      <w:r>
+        <w:lastRenderedPageBreak/>
         <w:drawing>
-          <wp:inline distT="0" distB="0" distL="0" distR="0" wp14:anchorId="0D030E9B" wp14:editId="248A417A">
-            <wp:extent cx="5943600" cy="1395095"/>
-            <wp:effectExtent l="0" t="0" r="0" b="0"/>
-            <wp:docPr id="16" name="Picture 16"/>
+          <wp:inline distT="0" distB="0" distL="0" distR="0" wp14:anchorId="7DCCDCBB" wp14:editId="373CF476">
+            <wp:extent cx="5544324" cy="4620270"/>
+            <wp:effectExtent l="0" t="0" r="0" b="8890"/>
+            <wp:docPr id="14" name="Picture 14"/>
             <wp:cNvGraphicFramePr>
               <a:graphicFrameLocks xmlns:a="http://schemas.openxmlformats.org/drawingml/2006/main" noChangeAspect="1"/>
             </wp:cNvGraphicFramePr>
@@ -2741,7 +2762,7 @@
                   <pic:spPr>
                     <a:xfrm>
                       <a:off x="0" y="0"/>
-                      <a:ext cx="5943600" cy="1395095"/>
+                      <a:ext cx="5544324" cy="4620270"/>
                     </a:xfrm>
                     <a:prstGeom prst="rect">
                       <a:avLst/>
@@ -2761,36 +2782,29 @@
       <w:r>
         <w:t xml:space="preserve">Screenshot </w:t>
       </w:r>
-      <w:r>
-        <w:fldChar w:fldCharType="begin"/>
-      </w:r>
-      <w:r>
-        <w:instrText xml:space="preserve"> SEQ Screenshot \* ARABIC </w:instrText>
-      </w:r>
-      <w:r>
-        <w:fldChar w:fldCharType="separate"/>
-      </w:r>
+      <w:fldSimple w:instr=" SEQ Screenshot \* ARABIC ">
+        <w:r>
+          <w:rPr>
+            <w:noProof/>
+          </w:rPr>
+          <w:t>11</w:t>
+        </w:r>
+      </w:fldSimple>
+    </w:p>
+    <w:p>
+      <w:pPr>
+        <w:keepNext/>
+      </w:pPr>
       <w:r>
         <w:rPr>
           <w:noProof/>
         </w:rPr>
-        <w:t>13</w:t>
-      </w:r>
-      <w:r>
-        <w:fldChar w:fldCharType="end"/>
-      </w:r>
-    </w:p>
-    <w:p>
-      <w:pPr>
-        <w:keepNext/>
-      </w:pPr>
-      <w:r>
         <w:lastRenderedPageBreak/>
         <w:drawing>
-          <wp:inline distT="0" distB="0" distL="0" distR="0" wp14:anchorId="529564AD" wp14:editId="6558F366">
-            <wp:extent cx="5943600" cy="2297430"/>
-            <wp:effectExtent l="0" t="0" r="0" b="7620"/>
-            <wp:docPr id="17" name="Picture 17"/>
+          <wp:inline distT="0" distB="0" distL="0" distR="0" wp14:anchorId="50687505" wp14:editId="0C621399">
+            <wp:extent cx="5943600" cy="4097655"/>
+            <wp:effectExtent l="0" t="0" r="0" b="0"/>
+            <wp:docPr id="15" name="Picture 15"/>
             <wp:cNvGraphicFramePr>
               <a:graphicFrameLocks xmlns:a="http://schemas.openxmlformats.org/drawingml/2006/main" noChangeAspect="1"/>
             </wp:cNvGraphicFramePr>
@@ -2810,7 +2824,7 @@
                   <pic:spPr>
                     <a:xfrm>
                       <a:off x="0" y="0"/>
-                      <a:ext cx="5943600" cy="2297430"/>
+                      <a:ext cx="5943600" cy="4097655"/>
                     </a:xfrm>
                     <a:prstGeom prst="rect">
                       <a:avLst/>
@@ -2830,35 +2844,28 @@
       <w:r>
         <w:t xml:space="preserve">Screenshot </w:t>
       </w:r>
-      <w:r>
-        <w:fldChar w:fldCharType="begin"/>
-      </w:r>
-      <w:r>
-        <w:instrText xml:space="preserve"> SEQ Screenshot \* ARABIC </w:instrText>
-      </w:r>
-      <w:r>
-        <w:fldChar w:fldCharType="separate"/>
-      </w:r>
+      <w:fldSimple w:instr=" SEQ Screenshot \* ARABIC ">
+        <w:r>
+          <w:rPr>
+            <w:noProof/>
+          </w:rPr>
+          <w:t>12</w:t>
+        </w:r>
+      </w:fldSimple>
+    </w:p>
+    <w:p>
+      <w:pPr>
+        <w:keepNext/>
+      </w:pPr>
       <w:r>
         <w:rPr>
           <w:noProof/>
         </w:rPr>
-        <w:t>14</w:t>
-      </w:r>
-      <w:r>
-        <w:fldChar w:fldCharType="end"/>
-      </w:r>
-    </w:p>
-    <w:p>
-      <w:pPr>
-        <w:keepNext/>
-      </w:pPr>
-      <w:r>
         <w:drawing>
-          <wp:inline distT="0" distB="0" distL="0" distR="0" wp14:anchorId="40C29D10" wp14:editId="05104954">
-            <wp:extent cx="5563376" cy="4610743"/>
+          <wp:inline distT="0" distB="0" distL="0" distR="0" wp14:anchorId="0D030E9B" wp14:editId="248A417A">
+            <wp:extent cx="5943600" cy="1395095"/>
             <wp:effectExtent l="0" t="0" r="0" b="0"/>
-            <wp:docPr id="18" name="Picture 18"/>
+            <wp:docPr id="16" name="Picture 16"/>
             <wp:cNvGraphicFramePr>
               <a:graphicFrameLocks xmlns:a="http://schemas.openxmlformats.org/drawingml/2006/main" noChangeAspect="1"/>
             </wp:cNvGraphicFramePr>
@@ -2878,7 +2885,7 @@
                   <pic:spPr>
                     <a:xfrm>
                       <a:off x="0" y="0"/>
-                      <a:ext cx="5563376" cy="4610743"/>
+                      <a:ext cx="5943600" cy="1395095"/>
                     </a:xfrm>
                     <a:prstGeom prst="rect">
                       <a:avLst/>
@@ -2898,42 +2905,29 @@
       <w:r>
         <w:t xml:space="preserve">Screenshot </w:t>
       </w:r>
-      <w:r>
-        <w:fldChar w:fldCharType="begin"/>
-      </w:r>
-      <w:r>
-        <w:instrText xml:space="preserve"> SEQ Screenshot \* ARABIC </w:instrText>
-      </w:r>
-      <w:r>
-        <w:fldChar w:fldCharType="separate"/>
-      </w:r>
+      <w:fldSimple w:instr=" SEQ Screenshot \* ARABIC ">
+        <w:r>
+          <w:rPr>
+            <w:noProof/>
+          </w:rPr>
+          <w:t>13</w:t>
+        </w:r>
+      </w:fldSimple>
+    </w:p>
+    <w:p>
+      <w:pPr>
+        <w:keepNext/>
+      </w:pPr>
       <w:r>
         <w:rPr>
           <w:noProof/>
         </w:rPr>
-        <w:t>15</w:t>
-      </w:r>
-      <w:r>
-        <w:fldChar w:fldCharType="end"/>
-      </w:r>
-    </w:p>
-    <w:p>
-      <w:pPr>
-        <w:keepNext/>
-      </w:pPr>
-      <w:r>
-        <w:rPr>
-          <w:noProof/>
-        </w:rPr>
         <w:lastRenderedPageBreak/>
-        <w:t xml:space="preserve"> </w:t>
-      </w:r>
-      <w:r>
         <w:drawing>
-          <wp:inline distT="0" distB="0" distL="0" distR="0" wp14:anchorId="31733603" wp14:editId="2BEBE04A">
-            <wp:extent cx="5249008" cy="1352739"/>
-            <wp:effectExtent l="0" t="0" r="8890" b="0"/>
-            <wp:docPr id="19" name="Picture 19"/>
+          <wp:inline distT="0" distB="0" distL="0" distR="0" wp14:anchorId="529564AD" wp14:editId="6558F366">
+            <wp:extent cx="5943600" cy="2297430"/>
+            <wp:effectExtent l="0" t="0" r="0" b="7620"/>
+            <wp:docPr id="17" name="Picture 17"/>
             <wp:cNvGraphicFramePr>
               <a:graphicFrameLocks xmlns:a="http://schemas.openxmlformats.org/drawingml/2006/main" noChangeAspect="1"/>
             </wp:cNvGraphicFramePr>
@@ -2953,7 +2947,7 @@
                   <pic:spPr>
                     <a:xfrm>
                       <a:off x="0" y="0"/>
-                      <a:ext cx="5249008" cy="1352739"/>
+                      <a:ext cx="5943600" cy="2297430"/>
                     </a:xfrm>
                     <a:prstGeom prst="rect">
                       <a:avLst/>
@@ -2969,45 +2963,32 @@
     <w:p>
       <w:pPr>
         <w:pStyle w:val="Caption"/>
+      </w:pPr>
+      <w:r>
+        <w:t xml:space="preserve">Screenshot </w:t>
+      </w:r>
+      <w:fldSimple w:instr=" SEQ Screenshot \* ARABIC ">
+        <w:r>
+          <w:rPr>
+            <w:noProof/>
+          </w:rPr>
+          <w:t>14</w:t>
+        </w:r>
+      </w:fldSimple>
+    </w:p>
+    <w:p>
+      <w:pPr>
+        <w:keepNext/>
+      </w:pPr>
+      <w:r>
         <w:rPr>
           <w:noProof/>
         </w:rPr>
-      </w:pPr>
-      <w:r>
-        <w:t xml:space="preserve">Screenshot </w:t>
-      </w:r>
-      <w:r>
-        <w:fldChar w:fldCharType="begin"/>
-      </w:r>
-      <w:r>
-        <w:instrText xml:space="preserve"> SEQ Screenshot \* ARABIC </w:instrText>
-      </w:r>
-      <w:r>
-        <w:fldChar w:fldCharType="separate"/>
-      </w:r>
-      <w:r>
-        <w:rPr>
-          <w:noProof/>
-        </w:rPr>
-        <w:t>16</w:t>
-      </w:r>
-      <w:r>
-        <w:fldChar w:fldCharType="end"/>
-      </w:r>
-    </w:p>
-    <w:p>
-      <w:pPr>
-        <w:keepNext/>
-      </w:pPr>
-      <w:r>
-        <w:rPr>
-          <w:noProof/>
-        </w:rPr>
         <w:drawing>
-          <wp:inline distT="0" distB="0" distL="0" distR="0" wp14:anchorId="16F189EB" wp14:editId="6F234F47">
-            <wp:extent cx="5943600" cy="1664970"/>
+          <wp:inline distT="0" distB="0" distL="0" distR="0" wp14:anchorId="40C29D10" wp14:editId="05104954">
+            <wp:extent cx="5563376" cy="4610743"/>
             <wp:effectExtent l="0" t="0" r="0" b="0"/>
-            <wp:docPr id="21" name="Picture 21"/>
+            <wp:docPr id="18" name="Picture 18"/>
             <wp:cNvGraphicFramePr>
               <a:graphicFrameLocks xmlns:a="http://schemas.openxmlformats.org/drawingml/2006/main" noChangeAspect="1"/>
             </wp:cNvGraphicFramePr>
@@ -3027,7 +3008,7 @@
                   <pic:spPr>
                     <a:xfrm>
                       <a:off x="0" y="0"/>
-                      <a:ext cx="5943600" cy="1664970"/>
+                      <a:ext cx="5563376" cy="4610743"/>
                     </a:xfrm>
                     <a:prstGeom prst="rect">
                       <a:avLst/>
@@ -3043,43 +3024,39 @@
     <w:p>
       <w:pPr>
         <w:pStyle w:val="Caption"/>
+      </w:pPr>
+      <w:r>
+        <w:t xml:space="preserve">Screenshot </w:t>
+      </w:r>
+      <w:fldSimple w:instr=" SEQ Screenshot \* ARABIC ">
+        <w:r>
+          <w:rPr>
+            <w:noProof/>
+          </w:rPr>
+          <w:t>15</w:t>
+        </w:r>
+      </w:fldSimple>
+    </w:p>
+    <w:p>
+      <w:pPr>
+        <w:keepNext/>
+      </w:pPr>
+      <w:r>
         <w:rPr>
           <w:noProof/>
         </w:rPr>
-      </w:pPr>
-      <w:r>
-        <w:t xml:space="preserve">Screenshot </w:t>
-      </w:r>
-      <w:r>
-        <w:fldChar w:fldCharType="begin"/>
-      </w:r>
-      <w:r>
-        <w:instrText xml:space="preserve"> SEQ Screenshot \* ARABIC </w:instrText>
-      </w:r>
-      <w:r>
-        <w:fldChar w:fldCharType="separate"/>
+        <w:lastRenderedPageBreak/>
+        <w:t xml:space="preserve"> </w:t>
       </w:r>
       <w:r>
         <w:rPr>
           <w:noProof/>
         </w:rPr>
-        <w:t>17</w:t>
-      </w:r>
-      <w:r>
-        <w:fldChar w:fldCharType="end"/>
-      </w:r>
-    </w:p>
-    <w:p>
-      <w:pPr>
-        <w:keepNext/>
-      </w:pPr>
-      <w:r>
-        <w:lastRenderedPageBreak/>
         <w:drawing>
-          <wp:inline distT="0" distB="0" distL="0" distR="0" wp14:anchorId="63B9A222" wp14:editId="638DE37E">
-            <wp:extent cx="5553850" cy="4610743"/>
+          <wp:inline distT="0" distB="0" distL="0" distR="0" wp14:anchorId="31733603" wp14:editId="2BEBE04A">
+            <wp:extent cx="5249008" cy="1352739"/>
             <wp:effectExtent l="0" t="0" r="8890" b="0"/>
-            <wp:docPr id="20" name="Picture 20"/>
+            <wp:docPr id="19" name="Picture 19"/>
             <wp:cNvGraphicFramePr>
               <a:graphicFrameLocks xmlns:a="http://schemas.openxmlformats.org/drawingml/2006/main" noChangeAspect="1"/>
             </wp:cNvGraphicFramePr>
@@ -3099,6 +3076,135 @@
                   <pic:spPr>
                     <a:xfrm>
                       <a:off x="0" y="0"/>
+                      <a:ext cx="5249008" cy="1352739"/>
+                    </a:xfrm>
+                    <a:prstGeom prst="rect">
+                      <a:avLst/>
+                    </a:prstGeom>
+                  </pic:spPr>
+                </pic:pic>
+              </a:graphicData>
+            </a:graphic>
+          </wp:inline>
+        </w:drawing>
+      </w:r>
+    </w:p>
+    <w:p>
+      <w:pPr>
+        <w:pStyle w:val="Caption"/>
+        <w:rPr>
+          <w:noProof/>
+        </w:rPr>
+      </w:pPr>
+      <w:r>
+        <w:t xml:space="preserve">Screenshot </w:t>
+      </w:r>
+      <w:fldSimple w:instr=" SEQ Screenshot \* ARABIC ">
+        <w:r>
+          <w:rPr>
+            <w:noProof/>
+          </w:rPr>
+          <w:t>16</w:t>
+        </w:r>
+      </w:fldSimple>
+    </w:p>
+    <w:p>
+      <w:pPr>
+        <w:keepNext/>
+      </w:pPr>
+      <w:r>
+        <w:rPr>
+          <w:noProof/>
+        </w:rPr>
+        <w:drawing>
+          <wp:inline distT="0" distB="0" distL="0" distR="0" wp14:anchorId="16F189EB" wp14:editId="6F234F47">
+            <wp:extent cx="5943600" cy="1664970"/>
+            <wp:effectExtent l="0" t="0" r="0" b="0"/>
+            <wp:docPr id="21" name="Picture 21"/>
+            <wp:cNvGraphicFramePr>
+              <a:graphicFrameLocks xmlns:a="http://schemas.openxmlformats.org/drawingml/2006/main" noChangeAspect="1"/>
+            </wp:cNvGraphicFramePr>
+            <a:graphic xmlns:a="http://schemas.openxmlformats.org/drawingml/2006/main">
+              <a:graphicData uri="http://schemas.openxmlformats.org/drawingml/2006/picture">
+                <pic:pic xmlns:pic="http://schemas.openxmlformats.org/drawingml/2006/picture">
+                  <pic:nvPicPr>
+                    <pic:cNvPr id="1" name=""/>
+                    <pic:cNvPicPr/>
+                  </pic:nvPicPr>
+                  <pic:blipFill>
+                    <a:blip r:embed="rId26"/>
+                    <a:stretch>
+                      <a:fillRect/>
+                    </a:stretch>
+                  </pic:blipFill>
+                  <pic:spPr>
+                    <a:xfrm>
+                      <a:off x="0" y="0"/>
+                      <a:ext cx="5943600" cy="1664970"/>
+                    </a:xfrm>
+                    <a:prstGeom prst="rect">
+                      <a:avLst/>
+                    </a:prstGeom>
+                  </pic:spPr>
+                </pic:pic>
+              </a:graphicData>
+            </a:graphic>
+          </wp:inline>
+        </w:drawing>
+      </w:r>
+    </w:p>
+    <w:p>
+      <w:pPr>
+        <w:pStyle w:val="Caption"/>
+        <w:rPr>
+          <w:noProof/>
+        </w:rPr>
+      </w:pPr>
+      <w:r>
+        <w:t xml:space="preserve">Screenshot </w:t>
+      </w:r>
+      <w:fldSimple w:instr=" SEQ Screenshot \* ARABIC ">
+        <w:r>
+          <w:rPr>
+            <w:noProof/>
+          </w:rPr>
+          <w:t>17</w:t>
+        </w:r>
+      </w:fldSimple>
+    </w:p>
+    <w:p>
+      <w:pPr>
+        <w:keepNext/>
+      </w:pPr>
+      <w:r>
+        <w:rPr>
+          <w:noProof/>
+        </w:rPr>
+        <w:lastRenderedPageBreak/>
+        <w:drawing>
+          <wp:inline distT="0" distB="0" distL="0" distR="0" wp14:anchorId="63B9A222" wp14:editId="638DE37E">
+            <wp:extent cx="5553850" cy="4610743"/>
+            <wp:effectExtent l="0" t="0" r="8890" b="0"/>
+            <wp:docPr id="20" name="Picture 20"/>
+            <wp:cNvGraphicFramePr>
+              <a:graphicFrameLocks xmlns:a="http://schemas.openxmlformats.org/drawingml/2006/main" noChangeAspect="1"/>
+            </wp:cNvGraphicFramePr>
+            <a:graphic xmlns:a="http://schemas.openxmlformats.org/drawingml/2006/main">
+              <a:graphicData uri="http://schemas.openxmlformats.org/drawingml/2006/picture">
+                <pic:pic xmlns:pic="http://schemas.openxmlformats.org/drawingml/2006/picture">
+                  <pic:nvPicPr>
+                    <pic:cNvPr id="1" name=""/>
+                    <pic:cNvPicPr/>
+                  </pic:nvPicPr>
+                  <pic:blipFill>
+                    <a:blip r:embed="rId27"/>
+                    <a:stretch>
+                      <a:fillRect/>
+                    </a:stretch>
+                  </pic:blipFill>
+                  <pic:spPr>
+                    <a:xfrm>
+                      <a:off x="0" y="0"/>
                       <a:ext cx="5553850" cy="4610743"/>
                     </a:xfrm>
                     <a:prstGeom prst="rect">
@@ -3119,24 +3225,14 @@
       <w:r>
         <w:t xml:space="preserve">Screenshot </w:t>
       </w:r>
-      <w:r>
-        <w:fldChar w:fldCharType="begin"/>
-      </w:r>
-      <w:r>
-        <w:instrText xml:space="preserve"> SEQ Screenshot \* ARABIC </w:instrText>
-      </w:r>
-      <w:r>
-        <w:fldChar w:fldCharType="separate"/>
-      </w:r>
-      <w:r>
-        <w:rPr>
-          <w:noProof/>
-        </w:rPr>
-        <w:t>18</w:t>
-      </w:r>
-      <w:r>
-        <w:fldChar w:fldCharType="end"/>
-      </w:r>
+      <w:fldSimple w:instr=" SEQ Screenshot \* ARABIC ">
+        <w:r>
+          <w:rPr>
+            <w:noProof/>
+          </w:rPr>
+          <w:t>18</w:t>
+        </w:r>
+      </w:fldSimple>
     </w:p>
     <w:sectPr>
       <w:pgSz w:w="12240" w:h="15840"/>
@@ -4110,7 +4206,6 @@
     <w:next w:val="Normal"/>
     <w:link w:val="Heading5Char"/>
     <w:uiPriority w:val="9"/>
-    <w:semiHidden/>
     <w:unhideWhenUsed/>
     <w:qFormat/>
     <w:rsid w:val="00992E04"/>
@@ -4133,7 +4228,6 @@
     <w:next w:val="Normal"/>
     <w:link w:val="Heading6Char"/>
     <w:uiPriority w:val="9"/>
-    <w:semiHidden/>
     <w:unhideWhenUsed/>
     <w:qFormat/>
     <w:rsid w:val="00992E04"/>
@@ -4228,6 +4322,7 @@
   <w:style w:type="character" w:default="1" w:styleId="DefaultParagraphFont">
     <w:name w:val="Default Paragraph Font"/>
     <w:uiPriority w:val="1"/>
+    <w:semiHidden/>
     <w:unhideWhenUsed/>
   </w:style>
   <w:style w:type="table" w:default="1" w:styleId="TableNormal">
@@ -4279,7 +4374,6 @@
     <w:name w:val="Hyperlink"/>
     <w:basedOn w:val="DefaultParagraphFont"/>
     <w:uiPriority w:val="99"/>
-    <w:semiHidden/>
     <w:unhideWhenUsed/>
     <w:rsid w:val="009A2496"/>
     <w:rPr>
@@ -4364,7 +4458,6 @@
     <w:basedOn w:val="DefaultParagraphFont"/>
     <w:link w:val="Heading5"/>
     <w:uiPriority w:val="9"/>
-    <w:semiHidden/>
     <w:rsid w:val="00992E04"/>
     <w:rPr>
       <w:rFonts w:asciiTheme="majorHAnsi" w:eastAsiaTheme="majorEastAsia" w:hAnsiTheme="majorHAnsi" w:cstheme="majorBidi"/>
@@ -4378,7 +4471,6 @@
     <w:basedOn w:val="DefaultParagraphFont"/>
     <w:link w:val="Heading6"/>
     <w:uiPriority w:val="9"/>
-    <w:semiHidden/>
     <w:rsid w:val="00992E04"/>
     <w:rPr>
       <w:rFonts w:asciiTheme="majorHAnsi" w:eastAsiaTheme="majorEastAsia" w:hAnsiTheme="majorHAnsi" w:cstheme="majorBidi"/>

</xml_diff>